<commit_message>
BI Prerelease из CompositionRoots
git-tfs-id: [http://uk-tfs02:8080/tfs/DefaultCollection]$/ERM.BL/Prerelease/BLFlex;C22588
</commit_message>
<xml_diff>
--- a/Templates/Ukraine/Заказ.docx
+++ b/Templates/Ukraine/Заказ.docx
@@ -61,7 +61,6 @@
         </w:sdtPr>
         <w:sdtEndPr/>
         <w:sdtContent>
-          <w:proofErr w:type="spellStart"/>
           <w:r>
             <w:rPr>
               <w:b/>
@@ -89,7 +88,6 @@
             </w:rPr>
             <w:t>Number</w:t>
           </w:r>
-          <w:proofErr w:type="spellEnd"/>
         </w:sdtContent>
       </w:sdt>
       <w:r>
@@ -248,7 +246,6 @@
             </w:sdtPr>
             <w:sdtEndPr/>
             <w:sdtContent>
-              <w:proofErr w:type="spellStart"/>
               <w:r>
                 <w:rPr>
                   <w:b/>
@@ -259,7 +256,6 @@
                 </w:rPr>
                 <w:t>BargainNumber</w:t>
               </w:r>
-              <w:proofErr w:type="spellEnd"/>
             </w:sdtContent>
           </w:sdt>
         </w:sdtContent>
@@ -319,7 +315,6 @@
         </w:sdtPr>
         <w:sdtEndPr/>
         <w:sdtContent>
-          <w:proofErr w:type="spellStart"/>
           <w:r>
             <w:rPr>
               <w:rFonts w:eastAsiaTheme="minorHAnsi"/>
@@ -329,7 +324,6 @@
             </w:rPr>
             <w:t>BranchOffice.Name</w:t>
           </w:r>
-          <w:proofErr w:type="spellEnd"/>
         </w:sdtContent>
       </w:sdt>
       <w:r>
@@ -359,7 +353,6 @@
         </w:sdtPr>
         <w:sdtEndPr/>
         <w:sdtContent>
-          <w:proofErr w:type="spellStart"/>
           <w:r>
             <w:rPr>
               <w:rFonts w:eastAsiaTheme="minorHAnsi"/>
@@ -369,7 +362,6 @@
             </w:rPr>
             <w:t>PositionInGenitive</w:t>
           </w:r>
-          <w:proofErr w:type="spellEnd"/>
         </w:sdtContent>
       </w:sdt>
       <w:r>
@@ -399,7 +391,6 @@
         </w:sdtPr>
         <w:sdtEndPr/>
         <w:sdtContent>
-          <w:proofErr w:type="spellStart"/>
           <w:r>
             <w:rPr>
               <w:rFonts w:eastAsiaTheme="minorHAnsi"/>
@@ -409,7 +400,6 @@
             </w:rPr>
             <w:t>ChiefNameInGenitive</w:t>
           </w:r>
-          <w:proofErr w:type="spellEnd"/>
         </w:sdtContent>
       </w:sdt>
       <w:r>
@@ -438,8 +428,8 @@
             <w:szCs w:val="18"/>
             <w:lang w:eastAsia="en-US"/>
           </w:rPr>
-          <w:alias w:val="OperatesOnTheBasis"/>
-          <w:tag w:val="OperatesOnTheBasis"/>
+          <w:alias w:val="BranchOfficeOrganizationUnit.OperatesOnTheBasisInGenitive"/>
+          <w:tag w:val="BranchOfficeOrganizationUnit.OperatesOnTheBasisInGenitive"/>
           <w:id w:val="1214652031"/>
           <w:placeholder>
             <w:docPart w:val="178494A8A3A74E9F9371F19C60155EDE"/>
@@ -448,7 +438,6 @@
         </w:sdtPr>
         <w:sdtEndPr/>
         <w:sdtContent>
-          <w:proofErr w:type="spellStart"/>
           <w:r>
             <w:rPr>
               <w:rFonts w:eastAsiaTheme="minorHAnsi"/>
@@ -458,7 +447,6 @@
             </w:rPr>
             <w:t>OperatesOnTheBasis</w:t>
           </w:r>
-          <w:proofErr w:type="spellEnd"/>
         </w:sdtContent>
       </w:sdt>
       <w:r>
@@ -489,7 +477,6 @@
         </w:sdtPr>
         <w:sdtEndPr/>
         <w:sdtContent>
-          <w:proofErr w:type="spellStart"/>
           <w:r>
             <w:rPr>
               <w:rFonts w:eastAsiaTheme="minorHAnsi"/>
@@ -499,7 +486,6 @@
             </w:rPr>
             <w:t>LegalPerson.LegalName</w:t>
           </w:r>
-          <w:proofErr w:type="spellEnd"/>
         </w:sdtContent>
       </w:sdt>
       <w:r>
@@ -538,7 +524,6 @@
         </w:sdtPr>
         <w:sdtEndPr/>
         <w:sdtContent>
-          <w:proofErr w:type="spellStart"/>
           <w:r>
             <w:rPr>
               <w:bCs/>
@@ -557,7 +542,6 @@
             </w:rPr>
             <w:t>InGenitive</w:t>
           </w:r>
-          <w:proofErr w:type="spellEnd"/>
         </w:sdtContent>
       </w:sdt>
       <w:r>
@@ -587,7 +571,6 @@
         </w:sdtPr>
         <w:sdtEndPr/>
         <w:sdtContent>
-          <w:proofErr w:type="spellStart"/>
           <w:r>
             <w:rPr>
               <w:bCs/>
@@ -597,7 +580,6 @@
             </w:rPr>
             <w:t>ChiefNameInGenitive</w:t>
           </w:r>
-          <w:proofErr w:type="spellEnd"/>
         </w:sdtContent>
       </w:sdt>
       <w:r>
@@ -627,7 +609,6 @@
         </w:sdtPr>
         <w:sdtEndPr/>
         <w:sdtContent>
-          <w:proofErr w:type="spellStart"/>
           <w:r>
             <w:rPr>
               <w:bCs/>
@@ -637,7 +618,6 @@
             </w:rPr>
             <w:t>OperatesOnTheBasis</w:t>
           </w:r>
-          <w:proofErr w:type="spellEnd"/>
         </w:sdtContent>
       </w:sdt>
       <w:r>
@@ -1137,7 +1117,6 @@
                   </w:rPr>
                   <w:t xml:space="preserve">Стоимость всего без НДС, </w:t>
                 </w:r>
-                <w:proofErr w:type="spellStart"/>
                 <w:r>
                   <w:rPr>
                     <w:b/>
@@ -1148,7 +1127,6 @@
                   </w:rPr>
                   <w:t>грп</w:t>
                 </w:r>
-                <w:proofErr w:type="spellEnd"/>
                 <w:r>
                   <w:rPr>
                     <w:b/>
@@ -2675,7 +2653,6 @@
         </w:sdtPr>
         <w:sdtEndPr/>
         <w:sdtContent>
-          <w:proofErr w:type="spellStart"/>
           <w:r>
             <w:rPr>
               <w:sz w:val="18"/>
@@ -2683,7 +2660,6 @@
             </w:rPr>
             <w:t>PaymentMethod</w:t>
           </w:r>
-          <w:proofErr w:type="spellEnd"/>
         </w:sdtContent>
       </w:sdt>
     </w:p>
@@ -2830,23 +2806,7 @@
               <w:sz w:val="18"/>
               <w:szCs w:val="18"/>
             </w:rPr>
-            <w:t>[e-</w:t>
-          </w:r>
-          <w:proofErr w:type="spellStart"/>
-          <w:r>
-            <w:rPr>
-              <w:sz w:val="18"/>
-              <w:szCs w:val="18"/>
-            </w:rPr>
-            <w:t>mail</w:t>
-          </w:r>
-          <w:proofErr w:type="spellEnd"/>
-          <w:r>
-            <w:rPr>
-              <w:sz w:val="18"/>
-              <w:szCs w:val="18"/>
-            </w:rPr>
-            <w:t>]</w:t>
+            <w:t>[e-mail]</w:t>
           </w:r>
         </w:sdtContent>
       </w:sdt>
@@ -3062,7 +3022,6 @@
               </w:sdtPr>
               <w:sdtEndPr/>
               <w:sdtContent>
-                <w:proofErr w:type="spellStart"/>
                 <w:r>
                   <w:rPr>
                     <w:sz w:val="18"/>
@@ -3071,7 +3030,6 @@
                   </w:rPr>
                   <w:t>ShorLegalName</w:t>
                 </w:r>
-                <w:proofErr w:type="spellEnd"/>
               </w:sdtContent>
             </w:sdt>
           </w:p>
@@ -3121,7 +3079,6 @@
               </w:sdtPr>
               <w:sdtEndPr/>
               <w:sdtContent>
-                <w:proofErr w:type="spellStart"/>
                 <w:r>
                   <w:rPr>
                     <w:bCs/>
@@ -3130,7 +3087,6 @@
                   </w:rPr>
                   <w:t>BranchOffice.LegalAddress</w:t>
                 </w:r>
-                <w:proofErr w:type="spellEnd"/>
               </w:sdtContent>
             </w:sdt>
           </w:p>
@@ -3177,7 +3133,6 @@
               </w:sdtPr>
               <w:sdtEndPr/>
               <w:sdtContent>
-                <w:proofErr w:type="spellStart"/>
                 <w:r>
                   <w:rPr>
                     <w:sz w:val="18"/>
@@ -3186,7 +3141,6 @@
                   </w:rPr>
                   <w:t>Egrpou</w:t>
                 </w:r>
-                <w:proofErr w:type="spellEnd"/>
               </w:sdtContent>
             </w:sdt>
           </w:p>
@@ -3235,7 +3189,6 @@
               </w:sdtPr>
               <w:sdtEndPr/>
               <w:sdtContent>
-                <w:proofErr w:type="spellStart"/>
                 <w:r>
                   <w:rPr>
                     <w:sz w:val="18"/>
@@ -3252,7 +3205,6 @@
                   </w:rPr>
                   <w:t>n</w:t>
                 </w:r>
-                <w:proofErr w:type="spellEnd"/>
               </w:sdtContent>
             </w:sdt>
           </w:p>
@@ -3282,7 +3234,6 @@
               </w:sdtPr>
               <w:sdtEndPr/>
               <w:sdtContent>
-                <w:proofErr w:type="spellStart"/>
                 <w:r>
                   <w:rPr>
                     <w:sz w:val="18"/>
@@ -3291,7 +3242,6 @@
                   </w:rPr>
                   <w:t>PaymentEssentialElements</w:t>
                 </w:r>
-                <w:proofErr w:type="spellEnd"/>
               </w:sdtContent>
             </w:sdt>
             <w:r>
@@ -3423,7 +3373,6 @@
               </w:sdtPr>
               <w:sdtEndPr/>
               <w:sdtContent>
-                <w:proofErr w:type="spellStart"/>
                 <w:r>
                   <w:rPr>
                     <w:sz w:val="18"/>
@@ -3432,7 +3381,6 @@
                   </w:rPr>
                   <w:t>LegalPerson.LegalName</w:t>
                 </w:r>
-                <w:proofErr w:type="spellEnd"/>
               </w:sdtContent>
             </w:sdt>
             <w:r>
@@ -3489,23 +3437,13 @@
               </w:sdtPr>
               <w:sdtEndPr/>
               <w:sdtContent>
-                <w:proofErr w:type="spellStart"/>
                 <w:r>
                   <w:rPr>
                     <w:sz w:val="18"/>
                     <w:szCs w:val="18"/>
                     <w:lang w:eastAsia="ru-RU"/>
                   </w:rPr>
-                  <w:t>LegalPerson.LegalAddress</w:t>
-                </w:r>
-                <w:proofErr w:type="spellEnd"/>
-                <w:r>
-                  <w:rPr>
-                    <w:sz w:val="18"/>
-                    <w:szCs w:val="18"/>
-                    <w:lang w:eastAsia="ru-RU"/>
-                  </w:rPr>
-                  <w:t xml:space="preserve"> </w:t>
+                  <w:t xml:space="preserve">LegalPerson.LegalAddress </w:t>
                 </w:r>
               </w:sdtContent>
             </w:sdt>
@@ -3555,23 +3493,13 @@
               </w:sdtPr>
               <w:sdtEndPr/>
               <w:sdtContent>
-                <w:proofErr w:type="spellStart"/>
                 <w:r>
                   <w:rPr>
                     <w:sz w:val="18"/>
                     <w:szCs w:val="18"/>
                     <w:lang w:eastAsia="ru-RU"/>
                   </w:rPr>
-                  <w:t>LegalPerson.Egrpou</w:t>
-                </w:r>
-                <w:proofErr w:type="spellEnd"/>
-                <w:r>
-                  <w:rPr>
-                    <w:sz w:val="18"/>
-                    <w:szCs w:val="18"/>
-                    <w:lang w:eastAsia="ru-RU"/>
-                  </w:rPr>
-                  <w:t xml:space="preserve"> </w:t>
+                  <w:t xml:space="preserve">LegalPerson.Egrpou </w:t>
                 </w:r>
               </w:sdtContent>
             </w:sdt>
@@ -3621,23 +3549,13 @@
               </w:sdtPr>
               <w:sdtEndPr/>
               <w:sdtContent>
-                <w:proofErr w:type="spellStart"/>
                 <w:r>
                   <w:rPr>
                     <w:sz w:val="18"/>
                     <w:szCs w:val="18"/>
                     <w:lang w:eastAsia="ru-RU"/>
                   </w:rPr>
-                  <w:t>LegalPerson.Ipn</w:t>
-                </w:r>
-                <w:proofErr w:type="spellEnd"/>
-                <w:r>
-                  <w:rPr>
-                    <w:sz w:val="18"/>
-                    <w:szCs w:val="18"/>
-                    <w:lang w:eastAsia="ru-RU"/>
-                  </w:rPr>
-                  <w:t xml:space="preserve"> </w:t>
+                  <w:t xml:space="preserve">LegalPerson.Ipn </w:t>
                 </w:r>
               </w:sdtContent>
             </w:sdt>
@@ -3690,7 +3608,6 @@
                 <w:bookmarkStart w:id="2" w:name="OLE_LINK3"/>
                 <w:bookmarkStart w:id="3" w:name="OLE_LINK4"/>
                 <w:bookmarkStart w:id="4" w:name="OLE_LINK5"/>
-                <w:proofErr w:type="spellStart"/>
                 <w:r>
                   <w:rPr>
                     <w:sz w:val="18"/>
@@ -3702,7 +3619,6 @@
                 <w:bookmarkEnd w:id="2"/>
                 <w:bookmarkEnd w:id="3"/>
                 <w:bookmarkEnd w:id="4"/>
-                <w:proofErr w:type="spellEnd"/>
               </w:sdtContent>
             </w:sdt>
           </w:p>
@@ -3753,7 +3669,6 @@
               <w:sdtContent>
                 <w:bookmarkStart w:id="5" w:name="OLE_LINK6"/>
                 <w:bookmarkStart w:id="6" w:name="OLE_LINK7"/>
-                <w:proofErr w:type="spellStart"/>
                 <w:r>
                   <w:rPr>
                     <w:sz w:val="18"/>
@@ -3764,7 +3679,6 @@
                 </w:r>
                 <w:bookmarkEnd w:id="5"/>
                 <w:bookmarkEnd w:id="6"/>
-                <w:proofErr w:type="spellEnd"/>
               </w:sdtContent>
             </w:sdt>
           </w:p>
@@ -3813,7 +3727,6 @@
               </w:sdtPr>
               <w:sdtEndPr/>
               <w:sdtContent>
-                <w:proofErr w:type="spellStart"/>
                 <w:r>
                   <w:rPr>
                     <w:sz w:val="18"/>
@@ -3822,7 +3735,6 @@
                   </w:rPr>
                   <w:t>Mfo</w:t>
                 </w:r>
-                <w:proofErr w:type="spellEnd"/>
               </w:sdtContent>
             </w:sdt>
           </w:p>
@@ -3855,7 +3767,6 @@
               </w:sdtPr>
               <w:sdtEndPr/>
               <w:sdtContent>
-                <w:proofErr w:type="spellStart"/>
                 <w:r>
                   <w:rPr>
                     <w:sz w:val="18"/>
@@ -3864,7 +3775,6 @@
                   </w:rPr>
                   <w:t>AdditionalPaymentElements</w:t>
                 </w:r>
-                <w:proofErr w:type="spellEnd"/>
               </w:sdtContent>
             </w:sdt>
           </w:p>
@@ -3979,7 +3889,6 @@
               </w:sdtPr>
               <w:sdtEndPr/>
               <w:sdtContent>
-                <w:proofErr w:type="spellStart"/>
                 <w:r>
                   <w:rPr>
                     <w:rFonts w:eastAsiaTheme="minorHAnsi"/>
@@ -3990,7 +3899,6 @@
                   </w:rPr>
                   <w:t>ChiefNameInNominative</w:t>
                 </w:r>
-                <w:proofErr w:type="spellEnd"/>
               </w:sdtContent>
             </w:sdt>
           </w:p>
@@ -4113,7 +4021,6 @@
               </w:sdtPr>
               <w:sdtEndPr/>
               <w:sdtContent>
-                <w:proofErr w:type="spellStart"/>
                 <w:r>
                   <w:rPr>
                     <w:b/>
@@ -4124,7 +4031,6 @@
                   </w:rPr>
                   <w:t>ChiefNameInNominative</w:t>
                 </w:r>
-                <w:proofErr w:type="spellEnd"/>
               </w:sdtContent>
             </w:sdt>
           </w:p>
@@ -4601,27 +4507,7 @@
               <w:szCs w:val="18"/>
               <w:lang w:val="en-US"/>
             </w:rPr>
-            <w:t>[</w:t>
-          </w:r>
-          <w:proofErr w:type="spellStart"/>
-          <w:r>
-            <w:rPr>
-              <w:rFonts w:ascii="Times New Roman" w:hAnsi="Times New Roman"/>
-              <w:sz w:val="18"/>
-              <w:szCs w:val="18"/>
-              <w:lang w:val="en-US"/>
-            </w:rPr>
-            <w:t>Рубрики</w:t>
-          </w:r>
-          <w:proofErr w:type="spellEnd"/>
-          <w:r>
-            <w:rPr>
-              <w:rFonts w:ascii="Times New Roman" w:hAnsi="Times New Roman"/>
-              <w:sz w:val="18"/>
-              <w:szCs w:val="18"/>
-              <w:lang w:val="en-US"/>
-            </w:rPr>
-            <w:t>]</w:t>
+            <w:t>[Рубрики]</w:t>
           </w:r>
         </w:sdtContent>
       </w:sdt>
@@ -4760,7 +4646,6 @@
         </w:sdtPr>
         <w:sdtEndPr/>
         <w:sdtContent>
-          <w:proofErr w:type="spellStart"/>
           <w:r>
             <w:rPr>
               <w:rFonts w:ascii="Times New Roman" w:hAnsi="Times New Roman"/>
@@ -4772,7 +4657,6 @@
             </w:rPr>
             <w:t>ChiefNameInNominative</w:t>
           </w:r>
-          <w:proofErr w:type="spellEnd"/>
         </w:sdtContent>
       </w:sdt>
     </w:p>
@@ -4827,8 +4711,6 @@
         </w:rPr>
         <w:t>.</w:t>
       </w:r>
-      <w:bookmarkStart w:id="7" w:name="_GoBack"/>
-      <w:bookmarkEnd w:id="7"/>
     </w:p>
     <w:sectPr>
       <w:footerReference w:type="default" r:id="rId9"/>
@@ -4925,7 +4807,7 @@
         <w:noProof/>
         <w:sz w:val="20"/>
       </w:rPr>
-      <w:t>3</w:t>
+      <w:t>1</w:t>
     </w:r>
     <w:r>
       <w:rPr>
@@ -4962,7 +4844,7 @@
         <w:noProof/>
         <w:sz w:val="20"/>
       </w:rPr>
-      <w:t>3</w:t>
+      <w:t>4</w:t>
     </w:r>
     <w:r>
       <w:rPr>
@@ -7965,7 +7847,7 @@
     <w:charset w:val="CC"/>
     <w:family w:val="roman"/>
     <w:pitch w:val="variable"/>
-    <w:sig w:usb0="E0002EFF" w:usb1="C0007843" w:usb2="00000009" w:usb3="00000000" w:csb0="000001FF" w:csb1="00000000"/>
+    <w:sig w:usb0="E0002AFF" w:usb1="C0007843" w:usb2="00000009" w:usb3="00000000" w:csb0="000001FF" w:csb1="00000000"/>
   </w:font>
   <w:font w:name="Calibri">
     <w:panose1 w:val="020F0502020204030204"/>
@@ -7983,11 +7865,10 @@
   </w:font>
   <w:font w:name="Tahoma">
     <w:panose1 w:val="020B0604030504040204"/>
-    <w:charset w:val="00"/>
+    <w:charset w:val="CC"/>
     <w:family w:val="swiss"/>
-    <w:notTrueType/>
     <w:pitch w:val="variable"/>
-    <w:sig w:usb0="00000003" w:usb1="00000000" w:usb2="00000000" w:usb3="00000000" w:csb0="00000001" w:csb1="00000000"/>
+    <w:sig w:usb0="E1002EFF" w:usb1="C000605B" w:usb2="00000029" w:usb3="00000000" w:csb0="000101FF" w:csb1="00000000"/>
   </w:font>
   <w:font w:name="Cambria">
     <w:panose1 w:val="02040503050406030204"/>
@@ -8075,9 +7956,11 @@
     <w:rsid w:val="00CF7BBD"/>
     <w:rsid w:val="00DE3F0A"/>
     <w:rsid w:val="00E11981"/>
+    <w:rsid w:val="00E155BF"/>
     <w:rsid w:val="00E876F3"/>
     <w:rsid w:val="00EA7E68"/>
     <w:rsid w:val="00ED3F09"/>
+    <w:rsid w:val="00EF37D7"/>
     <w:rsid w:val="00F51070"/>
     <w:rsid w:val="00F519EF"/>
     <w:rsid w:val="00FB6FF8"/>
@@ -9608,7 +9491,7 @@
 </file>
 
 <file path=customXml/itemProps1.xml><?xml version="1.0" encoding="utf-8"?>
-<ds:datastoreItem xmlns:ds="http://schemas.openxmlformats.org/officeDocument/2006/customXml" ds:itemID="{E59D301A-7EDE-40B8-8485-59741A2A0ABB}">
+<ds:datastoreItem xmlns:ds="http://schemas.openxmlformats.org/officeDocument/2006/customXml" ds:itemID="{B0AA73DF-C335-4EE1-A037-74919F16DD0A}">
   <ds:schemaRefs>
     <ds:schemaRef ds:uri="http://schemas.openxmlformats.org/officeDocument/2006/bibliography"/>
   </ds:schemaRefs>

</xml_diff>